<commit_message>
Update Notes / Reflection
</commit_message>
<xml_diff>
--- a/homework_5/docs/Homework 5 Notes & Reflection.docx
+++ b/homework_5/docs/Homework 5 Notes & Reflection.docx
@@ -17,6 +17,9 @@
       <w:r>
         <w:t>Low Fidelity Design</w:t>
       </w:r>
+      <w:r>
+        <w:t>s</w:t>
+      </w:r>
     </w:p>
     <w:p>
       <w:r>
@@ -58,8 +61,17 @@
       <w:r>
         <w:t xml:space="preserve">Product Detail Page: Related items section has been removed in favor of a larger product image, </w:t>
       </w:r>
-      <w:bookmarkStart w:id="0" w:name="_GoBack"/>
-      <w:bookmarkEnd w:id="0"/>
+      <w:r>
+        <w:t xml:space="preserve">and text has been enlarged with focused options. There’s also </w:t>
+      </w:r>
+      <w:proofErr w:type="gramStart"/>
+      <w:r>
+        <w:t>a</w:t>
+      </w:r>
+      <w:proofErr w:type="gramEnd"/>
+      <w:r>
+        <w:t xml:space="preserve"> add to wishlist button instead of save for later.</w:t>
+      </w:r>
     </w:p>
     <w:p>
       <w:pPr>
@@ -72,16 +84,113 @@
       <w:r>
         <w:t xml:space="preserve">Shopping Cart Page: </w:t>
       </w:r>
+      <w:r>
+        <w:t>No significant change, items are listed in order with total price and checkout button.</w:t>
+      </w:r>
     </w:p>
     <w:p>
       <w:pPr>
         <w:pStyle w:val="ListNumber"/>
       </w:pPr>
       <w:r>
-        <w:t xml:space="preserve">Or, easily create a digital notebook for lists and all your notes that automatically syncs across your devices, using </w:t>
-      </w:r>
-      <w:r>
-        <w:t>the free OneNote app.</w:t>
+        <w:t>High Fidelity Designs</w:t>
+      </w:r>
+    </w:p>
+    <w:p>
+      <w:r>
+        <w:t>High Fidelity Designs have become the primary source of inspiration and base for the development, but generally simpler styling is used instead of overly complex element designs due to the main focus going towards functionality/</w:t>
+      </w:r>
+      <w:proofErr w:type="spellStart"/>
+      <w:r>
+        <w:t>Javascript</w:t>
+      </w:r>
+      <w:proofErr w:type="spellEnd"/>
+      <w:r>
+        <w:t>.</w:t>
+      </w:r>
+    </w:p>
+    <w:p>
+      <w:pPr>
+        <w:pStyle w:val="ListNumber"/>
+        <w:numPr>
+          <w:ilvl w:val="1"/>
+          <w:numId w:val="14"/>
+        </w:numPr>
+      </w:pPr>
+      <w:r>
+        <w:t>Product Browse Page:</w:t>
+      </w:r>
+      <w:r>
+        <w:t xml:space="preserve"> All features present, except order-by.</w:t>
+      </w:r>
+    </w:p>
+    <w:p>
+      <w:pPr>
+        <w:pStyle w:val="ListNumber"/>
+        <w:numPr>
+          <w:ilvl w:val="1"/>
+          <w:numId w:val="14"/>
+        </w:numPr>
+      </w:pPr>
+      <w:r>
+        <w:t>Product Detail Page</w:t>
+      </w:r>
+      <w:r>
+        <w:t xml:space="preserve">: </w:t>
+      </w:r>
+      <w:r>
+        <w:t>All features present,</w:t>
+      </w:r>
+      <w:r>
+        <w:t xml:space="preserve"> except for additional details and description which were not needed/available for the products.</w:t>
+      </w:r>
+    </w:p>
+    <w:p>
+      <w:pPr>
+        <w:pStyle w:val="ListNumber"/>
+        <w:numPr>
+          <w:ilvl w:val="1"/>
+          <w:numId w:val="14"/>
+        </w:numPr>
+      </w:pPr>
+      <w:r>
+        <w:t>Shopping Cart Page:</w:t>
+      </w:r>
+      <w:r>
+        <w:t xml:space="preserve"> No major change, except for missing quantity feature and better styling.</w:t>
+      </w:r>
+    </w:p>
+    <w:p>
+      <w:pPr>
+        <w:pStyle w:val="ListNumber"/>
+      </w:pPr>
+      <w:r>
+        <w:t xml:space="preserve">I’ve encountered various challenges ranging from w3 styling issues such as proper placement of scripts (i.e. within “body” </w:t>
+      </w:r>
+      <w:r>
+        <w:lastRenderedPageBreak/>
+        <w:t>element) to implementing animations and interactions using JQuery. There were incorrect approaches, wrong function results, and the continuous need to lookup features in documentation.</w:t>
+      </w:r>
+    </w:p>
+    <w:p>
+      <w:pPr>
+        <w:pStyle w:val="ListNumber"/>
+      </w:pPr>
+      <w:r>
+        <w:t xml:space="preserve">I was able to navigate through these issues as they encountered by using logging feature to print data and inspect using chrome developer tools, looking over </w:t>
+      </w:r>
+      <w:proofErr w:type="spellStart"/>
+      <w:r>
+        <w:t>StackOverflow</w:t>
+      </w:r>
+      <w:proofErr w:type="spellEnd"/>
+      <w:r>
+        <w:t xml:space="preserve"> for specific error codes, and reading up the documentation on W3Schools. In fact, I discovered a variety of new features and approaches during this process, such as native css3 animations.</w:t>
+      </w:r>
+      <w:bookmarkStart w:id="0" w:name="_GoBack"/>
+      <w:bookmarkEnd w:id="0"/>
+      <w:r>
+        <w:t xml:space="preserve"> </w:t>
       </w:r>
     </w:p>
     <w:sectPr>
@@ -1956,8 +2065,8 @@
     <w:compatSetting w:name="differentiateMultirowTableHeaders" w:uri="http://schemas.microsoft.com/office/word" w:val="1"/>
   </w:compat>
   <w:rsids>
-    <w:rsidRoot w:val="00F65550"/>
-    <w:rsid w:val="00F65550"/>
+    <w:rsidRoot w:val="00335301"/>
+    <w:rsid w:val="00335301"/>
   </w:rsids>
   <m:mathPr>
     <m:mathFont m:val="Cambria Math"/>

</xml_diff>